<commit_message>
jos treba slika za proxy
</commit_message>
<xml_diff>
--- a/Paterni/Strukturalni paterni (jos bridge).docx
+++ b/Paterni/Strukturalni paterni (jos bridge).docx
@@ -311,10 +311,20 @@
         <w:ind w:left="100" w:right="269"/>
       </w:pPr>
       <w:r>
-        <w:t xml:space="preserve">Ovaj patern bi mogao biti iskorišten ako bismo htjeli da realizujemo različit način prikazivanja destinacija. Naprimjer ako želimo da se free korisniku prikazuju samo free destinacije(kod nas je moguć pregled svih raspoređen u dvije liste s tim da su free korisniku premium destinacije zabranjene za odabir). </w:t>
-      </w:r>
-      <w:bookmarkStart w:id="0" w:name="_GoBack"/>
-      <w:bookmarkEnd w:id="0"/>
+        <w:t xml:space="preserve">Ovaj patern bi mogao biti iskorišten ako bismo htjeli da realizujemo različit način prikazivanja destinacija. Naprimjer ako želimo da </w:t>
+      </w:r>
+      <w:r>
+        <w:t>se free korisniku prikazuje</w:t>
+      </w:r>
+      <w:r>
+        <w:t xml:space="preserve"> samo </w:t>
+      </w:r>
+      <w:r>
+        <w:t>uvećana lista free destinacija uz napomenu da je uz premium moguće odabrati puno bolje destinacije</w:t>
+      </w:r>
+      <w:r>
+        <w:t xml:space="preserve">(kod nas je moguć pregled svih raspoređen u dvije liste s tim da su free korisniku premium destinacije zabranjene za odabir). </w:t>
+      </w:r>
     </w:p>
     <w:p>
       <w:pPr>
@@ -703,6 +713,8 @@
         <w:pStyle w:val="Heading1"/>
         <w:spacing w:before="61"/>
       </w:pPr>
+      <w:bookmarkStart w:id="0" w:name="_GoBack"/>
+      <w:bookmarkEnd w:id="0"/>
     </w:p>
     <w:p>
       <w:pPr>

</xml_diff>

<commit_message>
potreban jos jedan dijagram
</commit_message>
<xml_diff>
--- a/Paterni/Strukturalni paterni (jos bridge).docx
+++ b/Paterni/Strukturalni paterni (jos bridge).docx
@@ -6,6 +6,8 @@
       <w:pPr>
         <w:pStyle w:val="Title"/>
       </w:pPr>
+      <w:bookmarkStart w:id="0" w:name="_GoBack"/>
+      <w:bookmarkEnd w:id="0"/>
       <w:r>
         <w:t>STRUKTURALNI PATERNI</w:t>
       </w:r>
@@ -606,7 +608,13 @@
         <w:jc w:val="both"/>
       </w:pPr>
       <w:r>
-        <w:t>Prilikom brisanja instance klase Novosti sa metodom azuriraj(), Novost neće ažurirati komentar, već će komentaru biti proslijeđena naredba da sam pozove metodu azuriraj().</w:t>
+        <w:t xml:space="preserve">Prilikom </w:t>
+      </w:r>
+      <w:r>
+        <w:t>editovanja</w:t>
+      </w:r>
+      <w:r>
+        <w:t xml:space="preserve"> instance klase Novosti sa metodom azuriraj(), Novost neće ažurirati komentar, već će komentaru biti proslijeđena naredba da sam pozove metodu azuriraj().</w:t>
       </w:r>
     </w:p>
     <w:p>
@@ -713,8 +721,6 @@
         <w:pStyle w:val="Heading1"/>
         <w:spacing w:before="61"/>
       </w:pPr>
-      <w:bookmarkStart w:id="0" w:name="_GoBack"/>
-      <w:bookmarkEnd w:id="0"/>
     </w:p>
     <w:p>
       <w:pPr>

</xml_diff>

<commit_message>
ispravljen tekst, jos fali slika za bridge
</commit_message>
<xml_diff>
--- a/Paterni/Strukturalni paterni (jos bridge).docx
+++ b/Paterni/Strukturalni paterni (jos bridge).docx
@@ -6,8 +6,6 @@
       <w:pPr>
         <w:pStyle w:val="Title"/>
       </w:pPr>
-      <w:bookmarkStart w:id="0" w:name="_GoBack"/>
-      <w:bookmarkEnd w:id="0"/>
       <w:r>
         <w:t>STRUKTURALNI PATERNI</w:t>
       </w:r>
@@ -313,7 +311,19 @@
         <w:ind w:left="100" w:right="269"/>
       </w:pPr>
       <w:r>
-        <w:t xml:space="preserve">Ovaj patern bi mogao biti iskorišten ako bismo htjeli da realizujemo različit način prikazivanja destinacija. Naprimjer ako želimo da </w:t>
+        <w:t xml:space="preserve">Ovaj patern </w:t>
+      </w:r>
+      <w:r>
+        <w:t xml:space="preserve">ćemo iskoristiti jer želimo </w:t>
+      </w:r>
+      <w:r>
+        <w:t xml:space="preserve">da realizujemo različit način prikazivanja destinacija. </w:t>
+      </w:r>
+      <w:r>
+        <w:t xml:space="preserve">Želimo </w:t>
+      </w:r>
+      <w:r>
+        <w:t xml:space="preserve">da </w:t>
       </w:r>
       <w:r>
         <w:t>se free korisniku prikazuje</w:t>
@@ -325,7 +335,12 @@
         <w:t>uvećana lista free destinacija uz napomenu da je uz premium moguće odabrati puno bolje destinacije</w:t>
       </w:r>
       <w:r>
-        <w:t xml:space="preserve">(kod nas je moguć pregled svih raspoređen u dvije liste s tim da su free korisniku premium destinacije zabranjene za odabir). </w:t>
+        <w:t>. Dok se premium korisniku prikazuju dvije liste free i premium.</w:t>
+      </w:r>
+      <w:bookmarkStart w:id="0" w:name="_GoBack"/>
+      <w:bookmarkEnd w:id="0"/>
+      <w:r>
+        <w:t xml:space="preserve"> </w:t>
       </w:r>
     </w:p>
     <w:p>

</xml_diff>